<commit_message>
Updated documentation for Session 0.
</commit_message>
<xml_diff>
--- a/Session 0 - Circuit Playground/Circuit Playground Intro.docx
+++ b/Session 0 - Circuit Playground/Circuit Playground Intro.docx
@@ -1,6 +1,6 @@
 
 <file path=word/document.xml><?xml version="1.0" encoding="utf-8"?>
-<w:document xmlns:wpc="http://schemas.microsoft.com/office/word/2010/wordprocessingCanvas" xmlns:cx="http://schemas.microsoft.com/office/drawing/2014/chartex" xmlns:cx1="http://schemas.microsoft.com/office/drawing/2015/9/8/chartex" xmlns:cx2="http://schemas.microsoft.com/office/drawing/2015/10/21/chartex" xmlns:cx3="http://schemas.microsoft.com/office/drawing/2016/5/9/chartex" xmlns:cx4="http://schemas.microsoft.com/office/drawing/2016/5/10/chartex" xmlns:cx5="http://schemas.microsoft.com/office/drawing/2016/5/11/chartex" xmlns:cx6="http://schemas.microsoft.com/office/drawing/2016/5/12/chartex" xmlns:cx7="http://schemas.microsoft.com/office/drawing/2016/5/13/chartex" xmlns:cx8="http://schemas.microsoft.com/office/drawing/2016/5/14/chartex" xmlns:mc="http://schemas.openxmlformats.org/markup-compatibility/2006" xmlns:aink="http://schemas.microsoft.com/office/drawing/2016/ink" xmlns:am3d="http://schemas.microsoft.com/office/drawing/2017/model3d" xmlns:o="urn:schemas-microsoft-com:office:office" xmlns:r="http://schemas.openxmlformats.org/officeDocument/2006/relationships" xmlns:m="http://schemas.openxmlformats.org/officeDocument/2006/math" xmlns:v="urn:schemas-microsoft-com:vml" xmlns:wp14="http://schemas.microsoft.com/office/word/2010/wordprocessingDrawing" xmlns:wp="http://schemas.openxmlformats.org/drawingml/2006/wordprocessingDrawing" xmlns:w10="urn:schemas-microsoft-com:office:word" xmlns:w="http://schemas.openxmlformats.org/wordprocessingml/2006/main" xmlns:w14="http://schemas.microsoft.com/office/word/2010/wordml" xmlns:w15="http://schemas.microsoft.com/office/word/2012/wordml" xmlns:w16cid="http://schemas.microsoft.com/office/word/2016/wordml/cid" xmlns:w16se="http://schemas.microsoft.com/office/word/2015/wordml/symex" xmlns:wpg="http://schemas.microsoft.com/office/word/2010/wordprocessingGroup" xmlns:wpi="http://schemas.microsoft.com/office/word/2010/wordprocessingInk" xmlns:wne="http://schemas.microsoft.com/office/word/2006/wordml" xmlns:wps="http://schemas.microsoft.com/office/word/2010/wordprocessingShape" mc:Ignorable="w14 w15 w16se w16cid wp14">
+<w:document xmlns:wpc="http://schemas.microsoft.com/office/word/2010/wordprocessingCanvas" xmlns:cx="http://schemas.microsoft.com/office/drawing/2014/chartex" xmlns:cx1="http://schemas.microsoft.com/office/drawing/2015/9/8/chartex" xmlns:cx2="http://schemas.microsoft.com/office/drawing/2015/10/21/chartex" xmlns:cx3="http://schemas.microsoft.com/office/drawing/2016/5/9/chartex" xmlns:cx4="http://schemas.microsoft.com/office/drawing/2016/5/10/chartex" xmlns:cx5="http://schemas.microsoft.com/office/drawing/2016/5/11/chartex" xmlns:cx6="http://schemas.microsoft.com/office/drawing/2016/5/12/chartex" xmlns:cx7="http://schemas.microsoft.com/office/drawing/2016/5/13/chartex" xmlns:cx8="http://schemas.microsoft.com/office/drawing/2016/5/14/chartex" xmlns:mc="http://schemas.openxmlformats.org/markup-compatibility/2006" xmlns:aink="http://schemas.microsoft.com/office/drawing/2016/ink" xmlns:am3d="http://schemas.microsoft.com/office/drawing/2017/model3d" xmlns:o="urn:schemas-microsoft-com:office:office" xmlns:oel="http://schemas.microsoft.com/office/2019/extlst" xmlns:r="http://schemas.openxmlformats.org/officeDocument/2006/relationships" xmlns:m="http://schemas.openxmlformats.org/officeDocument/2006/math" xmlns:v="urn:schemas-microsoft-com:vml" xmlns:wp14="http://schemas.microsoft.com/office/word/2010/wordprocessingDrawing" xmlns:wp="http://schemas.openxmlformats.org/drawingml/2006/wordprocessingDrawing" xmlns:w10="urn:schemas-microsoft-com:office:word" xmlns:w="http://schemas.openxmlformats.org/wordprocessingml/2006/main" xmlns:w14="http://schemas.microsoft.com/office/word/2010/wordml" xmlns:w15="http://schemas.microsoft.com/office/word/2012/wordml" xmlns:w16cex="http://schemas.microsoft.com/office/word/2018/wordml/cex" xmlns:w16cid="http://schemas.microsoft.com/office/word/2016/wordml/cid" xmlns:w16="http://schemas.microsoft.com/office/word/2018/wordml" xmlns:w16sdtdh="http://schemas.microsoft.com/office/word/2020/wordml/sdtdatahash" xmlns:w16se="http://schemas.microsoft.com/office/word/2015/wordml/symex" xmlns:wpg="http://schemas.microsoft.com/office/word/2010/wordprocessingGroup" xmlns:wpi="http://schemas.microsoft.com/office/word/2010/wordprocessingInk" xmlns:wne="http://schemas.microsoft.com/office/word/2006/wordml" xmlns:wps="http://schemas.microsoft.com/office/word/2010/wordprocessingShape" mc:Ignorable="w14 w15 w16se w16cid w16 w16cex w16sdtdh wp14">
   <w:body>
     <w:p>
       <w:pPr>
@@ -58,10 +58,45 @@
         <w:t xml:space="preserve">  </w:t>
       </w:r>
       <w:r>
-        <w:t>You may need to install the Windows driver (</w:t>
-      </w:r>
-      <w:r>
-        <w:t>adafruit_drivers_2.4.0.0</w:t>
+        <w:t>Windows folks need to</w:t>
+      </w:r>
+      <w:r>
+        <w:t xml:space="preserve"> </w:t>
+      </w:r>
+      <w:hyperlink r:id="rId6" w:history="1">
+        <w:r>
+          <w:rPr>
+            <w:rStyle w:val="Hyperlink"/>
+          </w:rPr>
+          <w:t>install the Windows driver</w:t>
+        </w:r>
+      </w:hyperlink>
+      <w:r>
+        <w:t xml:space="preserve"> (</w:t>
+      </w:r>
+      <w:r>
+        <w:t>adafruit_drivers_</w:t>
+      </w:r>
+      <w:r>
+        <w:t>x</w:t>
+      </w:r>
+      <w:r>
+        <w:t>.</w:t>
+      </w:r>
+      <w:r>
+        <w:t>x</w:t>
+      </w:r>
+      <w:r>
+        <w:t>.</w:t>
+      </w:r>
+      <w:r>
+        <w:t>x</w:t>
+      </w:r>
+      <w:r>
+        <w:t>.</w:t>
+      </w:r>
+      <w:r>
+        <w:t>x</w:t>
       </w:r>
       <w:r>
         <w:t>.exe).</w:t>
@@ -72,7 +107,7 @@
       <w:r>
         <w:t xml:space="preserve">You may wish to </w:t>
       </w:r>
-      <w:hyperlink r:id="rId6" w:history="1">
+      <w:hyperlink r:id="rId7" w:history="1">
         <w:r>
           <w:rPr>
             <w:rStyle w:val="Hyperlink"/>
@@ -119,12 +154,24 @@
       <w:r>
         <w:t xml:space="preserve">Go to </w:t>
       </w:r>
-      <w:hyperlink r:id="rId7" w:history="1">
+      <w:hyperlink r:id="rId8" w:history="1">
         <w:r>
           <w:rPr>
             <w:rStyle w:val="Hyperlink"/>
           </w:rPr>
-          <w:t>makecode.adafruit.com</w:t>
+          <w:t>makecode.adafruit.</w:t>
+        </w:r>
+        <w:r>
+          <w:rPr>
+            <w:rStyle w:val="Hyperlink"/>
+          </w:rPr>
+          <w:t>c</w:t>
+        </w:r>
+        <w:r>
+          <w:rPr>
+            <w:rStyle w:val="Hyperlink"/>
+          </w:rPr>
+          <w:t>om</w:t>
         </w:r>
       </w:hyperlink>
       <w:r>
@@ -137,19 +184,19 @@
         <w:t xml:space="preserve">  </w:t>
       </w:r>
       <w:r>
-        <w:t>Go through a tutorial.</w:t>
+        <w:t>Go through a tutorial</w:t>
+      </w:r>
+      <w:r>
+        <w:t xml:space="preserve"> (Siren is the first one)</w:t>
+      </w:r>
+      <w:r>
+        <w:t>.</w:t>
       </w:r>
       <w:r>
         <w:t xml:space="preserve">  </w:t>
       </w:r>
       <w:r>
-        <w:t>To go back to MakeCode</w:t>
-      </w:r>
-      <w:r>
-        <w:t xml:space="preserve"> from any other mode</w:t>
-      </w:r>
-      <w:r>
-        <w:t>, just double-click to enumerate CPLAYBOOT.</w:t>
+        <w:t>To go back to MakeCode from any other mode, just double-click to enumerate CPLAYBOOT.</w:t>
       </w:r>
     </w:p>
     <w:p>
@@ -171,8 +218,6 @@
         </w:rPr>
         <w:t>:  JavaScript</w:t>
       </w:r>
-      <w:bookmarkStart w:id="0" w:name="_GoBack"/>
-      <w:bookmarkEnd w:id="0"/>
     </w:p>
     <w:p>
       <w:pPr>
@@ -220,7 +265,7 @@
         </w:rPr>
         <w:t xml:space="preserve">Download from here:  </w:t>
       </w:r>
-      <w:hyperlink r:id="rId8" w:history="1">
+      <w:hyperlink r:id="rId9" w:history="1">
         <w:r>
           <w:rPr>
             <w:rStyle w:val="Hyperlink"/>
@@ -231,6 +276,23 @@
       <w:r>
         <w:t xml:space="preserve">  Someone please try the Pirate translation.</w:t>
       </w:r>
+      <w:r>
+        <w:t xml:space="preserve">  </w:t>
+      </w:r>
+      <w:r>
+        <w:t>Example code</w:t>
+      </w:r>
+      <w:r>
+        <w:t xml:space="preserve">:  </w:t>
+      </w:r>
+      <w:hyperlink r:id="rId10" w:history="1">
+        <w:r>
+          <w:rPr>
+            <w:rStyle w:val="Hyperlink"/>
+          </w:rPr>
+          <w:t>https://learn.adafruit.com/adafruit-circuit-playground-express/downloads</w:t>
+        </w:r>
+      </w:hyperlink>
     </w:p>
     <w:p>
       <w:pPr>
@@ -293,7 +355,7 @@
 </file>
 
 <file path=word/numbering.xml><?xml version="1.0" encoding="utf-8"?>
-<w:numbering xmlns:wpc="http://schemas.microsoft.com/office/word/2010/wordprocessingCanvas" xmlns:cx="http://schemas.microsoft.com/office/drawing/2014/chartex" xmlns:cx1="http://schemas.microsoft.com/office/drawing/2015/9/8/chartex" xmlns:cx2="http://schemas.microsoft.com/office/drawing/2015/10/21/chartex" xmlns:cx3="http://schemas.microsoft.com/office/drawing/2016/5/9/chartex" xmlns:cx4="http://schemas.microsoft.com/office/drawing/2016/5/10/chartex" xmlns:cx5="http://schemas.microsoft.com/office/drawing/2016/5/11/chartex" xmlns:cx6="http://schemas.microsoft.com/office/drawing/2016/5/12/chartex" xmlns:cx7="http://schemas.microsoft.com/office/drawing/2016/5/13/chartex" xmlns:cx8="http://schemas.microsoft.com/office/drawing/2016/5/14/chartex" xmlns:mc="http://schemas.openxmlformats.org/markup-compatibility/2006" xmlns:aink="http://schemas.microsoft.com/office/drawing/2016/ink" xmlns:am3d="http://schemas.microsoft.com/office/drawing/2017/model3d" xmlns:o="urn:schemas-microsoft-com:office:office" xmlns:r="http://schemas.openxmlformats.org/officeDocument/2006/relationships" xmlns:m="http://schemas.openxmlformats.org/officeDocument/2006/math" xmlns:v="urn:schemas-microsoft-com:vml" xmlns:wp14="http://schemas.microsoft.com/office/word/2010/wordprocessingDrawing" xmlns:wp="http://schemas.openxmlformats.org/drawingml/2006/wordprocessingDrawing" xmlns:w10="urn:schemas-microsoft-com:office:word" xmlns:w="http://schemas.openxmlformats.org/wordprocessingml/2006/main" xmlns:w14="http://schemas.microsoft.com/office/word/2010/wordml" xmlns:w15="http://schemas.microsoft.com/office/word/2012/wordml" xmlns:w16cid="http://schemas.microsoft.com/office/word/2016/wordml/cid" xmlns:w16se="http://schemas.microsoft.com/office/word/2015/wordml/symex" xmlns:wpg="http://schemas.microsoft.com/office/word/2010/wordprocessingGroup" xmlns:wpi="http://schemas.microsoft.com/office/word/2010/wordprocessingInk" xmlns:wne="http://schemas.microsoft.com/office/word/2006/wordml" xmlns:wps="http://schemas.microsoft.com/office/word/2010/wordprocessingShape" mc:Ignorable="w14 w15 w16se w16cid wp14">
+<w:numbering xmlns:wpc="http://schemas.microsoft.com/office/word/2010/wordprocessingCanvas" xmlns:cx="http://schemas.microsoft.com/office/drawing/2014/chartex" xmlns:cx1="http://schemas.microsoft.com/office/drawing/2015/9/8/chartex" xmlns:cx2="http://schemas.microsoft.com/office/drawing/2015/10/21/chartex" xmlns:cx3="http://schemas.microsoft.com/office/drawing/2016/5/9/chartex" xmlns:cx4="http://schemas.microsoft.com/office/drawing/2016/5/10/chartex" xmlns:cx5="http://schemas.microsoft.com/office/drawing/2016/5/11/chartex" xmlns:cx6="http://schemas.microsoft.com/office/drawing/2016/5/12/chartex" xmlns:cx7="http://schemas.microsoft.com/office/drawing/2016/5/13/chartex" xmlns:cx8="http://schemas.microsoft.com/office/drawing/2016/5/14/chartex" xmlns:mc="http://schemas.openxmlformats.org/markup-compatibility/2006" xmlns:aink="http://schemas.microsoft.com/office/drawing/2016/ink" xmlns:am3d="http://schemas.microsoft.com/office/drawing/2017/model3d" xmlns:o="urn:schemas-microsoft-com:office:office" xmlns:oel="http://schemas.microsoft.com/office/2019/extlst" xmlns:r="http://schemas.openxmlformats.org/officeDocument/2006/relationships" xmlns:m="http://schemas.openxmlformats.org/officeDocument/2006/math" xmlns:v="urn:schemas-microsoft-com:vml" xmlns:wp14="http://schemas.microsoft.com/office/word/2010/wordprocessingDrawing" xmlns:wp="http://schemas.openxmlformats.org/drawingml/2006/wordprocessingDrawing" xmlns:w10="urn:schemas-microsoft-com:office:word" xmlns:w="http://schemas.openxmlformats.org/wordprocessingml/2006/main" xmlns:w14="http://schemas.microsoft.com/office/word/2010/wordml" xmlns:w15="http://schemas.microsoft.com/office/word/2012/wordml" xmlns:w16cex="http://schemas.microsoft.com/office/word/2018/wordml/cex" xmlns:w16cid="http://schemas.microsoft.com/office/word/2016/wordml/cid" xmlns:w16="http://schemas.microsoft.com/office/word/2018/wordml" xmlns:w16sdtdh="http://schemas.microsoft.com/office/word/2020/wordml/sdtdatahash" xmlns:w16se="http://schemas.microsoft.com/office/word/2015/wordml/symex" xmlns:wpg="http://schemas.microsoft.com/office/word/2010/wordprocessingGroup" xmlns:wpi="http://schemas.microsoft.com/office/word/2010/wordprocessingInk" xmlns:wne="http://schemas.microsoft.com/office/word/2006/wordml" xmlns:wps="http://schemas.microsoft.com/office/word/2010/wordprocessingShape" mc:Ignorable="w14 w15 w16se w16cid w16 w16cex w16sdtdh wp14">
   <w:abstractNum w:abstractNumId="0" w15:restartNumberingAfterBreak="0">
     <w:nsid w:val="3317403C"/>
     <w:multiLevelType w:val="hybridMultilevel"/>
@@ -407,14 +469,14 @@
       </w:rPr>
     </w:lvl>
   </w:abstractNum>
-  <w:num w:numId="1">
+  <w:num w:numId="1" w16cid:durableId="1987469291">
     <w:abstractNumId w:val="0"/>
   </w:num>
 </w:numbering>
 </file>
 
 <file path=word/styles.xml><?xml version="1.0" encoding="utf-8"?>
-<w:styles xmlns:mc="http://schemas.openxmlformats.org/markup-compatibility/2006" xmlns:r="http://schemas.openxmlformats.org/officeDocument/2006/relationships" xmlns:w="http://schemas.openxmlformats.org/wordprocessingml/2006/main" xmlns:w14="http://schemas.microsoft.com/office/word/2010/wordml" xmlns:w15="http://schemas.microsoft.com/office/word/2012/wordml" xmlns:w16cid="http://schemas.microsoft.com/office/word/2016/wordml/cid" xmlns:w16se="http://schemas.microsoft.com/office/word/2015/wordml/symex" mc:Ignorable="w14 w15 w16se w16cid">
+<w:styles xmlns:mc="http://schemas.openxmlformats.org/markup-compatibility/2006" xmlns:r="http://schemas.openxmlformats.org/officeDocument/2006/relationships" xmlns:w="http://schemas.openxmlformats.org/wordprocessingml/2006/main" xmlns:w14="http://schemas.microsoft.com/office/word/2010/wordml" xmlns:w15="http://schemas.microsoft.com/office/word/2012/wordml" xmlns:w16cex="http://schemas.microsoft.com/office/word/2018/wordml/cex" xmlns:w16cid="http://schemas.microsoft.com/office/word/2016/wordml/cid" xmlns:w16="http://schemas.microsoft.com/office/word/2018/wordml" xmlns:w16sdtdh="http://schemas.microsoft.com/office/word/2020/wordml/sdtdatahash" xmlns:w16se="http://schemas.microsoft.com/office/word/2015/wordml/symex" mc:Ignorable="w14 w15 w16se w16cid w16 w16cex w16sdtdh">
   <w:docDefaults>
     <w:rPrDefault>
       <w:rPr>
@@ -1290,4 +1352,10 @@
     </a:ext>
   </a:extLst>
 </a:theme>
+</file>
+
+<file path=docMetadata/LabelInfo.xml><?xml version="1.0" encoding="utf-8"?>
+<clbl:labelList xmlns:clbl="http://schemas.microsoft.com/office/2020/mipLabelMetadata">
+  <clbl:label id="{a06a2aab-1ff3-4080-b3c6-82af45ab1506}" enabled="1" method="Standard" siteId="{078256a4-c4a0-4e95-b107-2ae7d5db8581}" contentBits="0" removed="0"/>
+</clbl:labelList>
 </file>
</xml_diff>